<commit_message>
Just working throuhg things
</commit_message>
<xml_diff>
--- a/src/assets/print-offs.docx
+++ b/src/assets/print-offs.docx
@@ -4753,8 +4753,6 @@
           </wp:inline>
         </w:drawing>
       </w:r>
-      <w:bookmarkStart w:id="0" w:name="_GoBack"/>
-      <w:bookmarkEnd w:id="0"/>
     </w:p>
     <w:p/>
     <w:p/>
@@ -4762,6 +4760,638 @@
     <w:p/>
     <w:p/>
     <w:p/>
+    <w:p>
+      <w:r>
+        <w:rPr>
+          <w:noProof/>
+        </w:rPr>
+        <w:drawing>
+          <wp:inline distT="0" distB="0" distL="0" distR="0" wp14:anchorId="6A89169E" wp14:editId="2835A396">
+            <wp:extent cx="1007904" cy="1599364"/>
+            <wp:effectExtent l="0" t="0" r="1905" b="1270"/>
+            <wp:docPr id="78" name="Picture 78"/>
+            <wp:cNvGraphicFramePr>
+              <a:graphicFrameLocks xmlns:a="http://schemas.openxmlformats.org/drawingml/2006/main" noChangeAspect="1"/>
+            </wp:cNvGraphicFramePr>
+            <a:graphic xmlns:a="http://schemas.openxmlformats.org/drawingml/2006/main">
+              <a:graphicData uri="http://schemas.openxmlformats.org/drawingml/2006/picture">
+                <pic:pic xmlns:pic="http://schemas.openxmlformats.org/drawingml/2006/picture">
+                  <pic:nvPicPr>
+                    <pic:cNvPr id="0" name="Picture 1"/>
+                    <pic:cNvPicPr>
+                      <a:picLocks noChangeAspect="1" noChangeArrowheads="1"/>
+                    </pic:cNvPicPr>
+                  </pic:nvPicPr>
+                  <pic:blipFill>
+                    <a:blip r:embed="rId47">
+                      <a:extLst>
+                        <a:ext uri="{BEBA8EAE-BF5A-486C-A8C5-ECC9F3942E4B}">
+                          <a14:imgProps xmlns:a14="http://schemas.microsoft.com/office/drawing/2010/main">
+                            <a14:imgLayer r:embed="rId48">
+                              <a14:imgEffect>
+                                <a14:brightnessContrast bright="23000"/>
+                              </a14:imgEffect>
+                            </a14:imgLayer>
+                          </a14:imgProps>
+                        </a:ext>
+                        <a:ext uri="{28A0092B-C50C-407E-A947-70E740481C1C}">
+                          <a14:useLocalDpi xmlns:a14="http://schemas.microsoft.com/office/drawing/2010/main" val="0"/>
+                        </a:ext>
+                      </a:extLst>
+                    </a:blip>
+                    <a:srcRect/>
+                    <a:stretch>
+                      <a:fillRect/>
+                    </a:stretch>
+                  </pic:blipFill>
+                  <pic:spPr bwMode="auto">
+                    <a:xfrm>
+                      <a:off x="0" y="0"/>
+                      <a:ext cx="1040736" cy="1651462"/>
+                    </a:xfrm>
+                    <a:prstGeom prst="rect">
+                      <a:avLst/>
+                    </a:prstGeom>
+                    <a:noFill/>
+                    <a:ln>
+                      <a:noFill/>
+                    </a:ln>
+                  </pic:spPr>
+                </pic:pic>
+              </a:graphicData>
+            </a:graphic>
+          </wp:inline>
+        </w:drawing>
+      </w:r>
+      <w:r>
+        <w:t xml:space="preserve">      </w:t>
+      </w:r>
+      <w:r>
+        <w:rPr>
+          <w:noProof/>
+        </w:rPr>
+        <w:drawing>
+          <wp:inline distT="0" distB="0" distL="0" distR="0" wp14:anchorId="09060875" wp14:editId="510AD08B">
+            <wp:extent cx="1007904" cy="1599364"/>
+            <wp:effectExtent l="0" t="0" r="1905" b="1270"/>
+            <wp:docPr id="75" name="Picture 75"/>
+            <wp:cNvGraphicFramePr>
+              <a:graphicFrameLocks xmlns:a="http://schemas.openxmlformats.org/drawingml/2006/main" noChangeAspect="1"/>
+            </wp:cNvGraphicFramePr>
+            <a:graphic xmlns:a="http://schemas.openxmlformats.org/drawingml/2006/main">
+              <a:graphicData uri="http://schemas.openxmlformats.org/drawingml/2006/picture">
+                <pic:pic xmlns:pic="http://schemas.openxmlformats.org/drawingml/2006/picture">
+                  <pic:nvPicPr>
+                    <pic:cNvPr id="0" name="Picture 1"/>
+                    <pic:cNvPicPr>
+                      <a:picLocks noChangeAspect="1" noChangeArrowheads="1"/>
+                    </pic:cNvPicPr>
+                  </pic:nvPicPr>
+                  <pic:blipFill>
+                    <a:blip r:embed="rId47">
+                      <a:extLst>
+                        <a:ext uri="{BEBA8EAE-BF5A-486C-A8C5-ECC9F3942E4B}">
+                          <a14:imgProps xmlns:a14="http://schemas.microsoft.com/office/drawing/2010/main">
+                            <a14:imgLayer r:embed="rId48">
+                              <a14:imgEffect>
+                                <a14:brightnessContrast bright="23000"/>
+                              </a14:imgEffect>
+                            </a14:imgLayer>
+                          </a14:imgProps>
+                        </a:ext>
+                        <a:ext uri="{28A0092B-C50C-407E-A947-70E740481C1C}">
+                          <a14:useLocalDpi xmlns:a14="http://schemas.microsoft.com/office/drawing/2010/main" val="0"/>
+                        </a:ext>
+                      </a:extLst>
+                    </a:blip>
+                    <a:srcRect/>
+                    <a:stretch>
+                      <a:fillRect/>
+                    </a:stretch>
+                  </pic:blipFill>
+                  <pic:spPr bwMode="auto">
+                    <a:xfrm flipH="1">
+                      <a:off x="0" y="0"/>
+                      <a:ext cx="1040736" cy="1651462"/>
+                    </a:xfrm>
+                    <a:prstGeom prst="rect">
+                      <a:avLst/>
+                    </a:prstGeom>
+                    <a:noFill/>
+                    <a:ln>
+                      <a:noFill/>
+                    </a:ln>
+                  </pic:spPr>
+                </pic:pic>
+              </a:graphicData>
+            </a:graphic>
+          </wp:inline>
+        </w:drawing>
+      </w:r>
+      <w:r>
+        <w:t xml:space="preserve">       </w:t>
+      </w:r>
+      <w:r>
+        <w:rPr>
+          <w:noProof/>
+        </w:rPr>
+        <w:drawing>
+          <wp:inline distT="0" distB="0" distL="0" distR="0" wp14:anchorId="3F8E0226" wp14:editId="45F53708">
+            <wp:extent cx="1007904" cy="1599364"/>
+            <wp:effectExtent l="0" t="0" r="1905" b="1270"/>
+            <wp:docPr id="79" name="Picture 79"/>
+            <wp:cNvGraphicFramePr>
+              <a:graphicFrameLocks xmlns:a="http://schemas.openxmlformats.org/drawingml/2006/main" noChangeAspect="1"/>
+            </wp:cNvGraphicFramePr>
+            <a:graphic xmlns:a="http://schemas.openxmlformats.org/drawingml/2006/main">
+              <a:graphicData uri="http://schemas.openxmlformats.org/drawingml/2006/picture">
+                <pic:pic xmlns:pic="http://schemas.openxmlformats.org/drawingml/2006/picture">
+                  <pic:nvPicPr>
+                    <pic:cNvPr id="0" name="Picture 1"/>
+                    <pic:cNvPicPr>
+                      <a:picLocks noChangeAspect="1" noChangeArrowheads="1"/>
+                    </pic:cNvPicPr>
+                  </pic:nvPicPr>
+                  <pic:blipFill>
+                    <a:blip r:embed="rId47">
+                      <a:extLst>
+                        <a:ext uri="{BEBA8EAE-BF5A-486C-A8C5-ECC9F3942E4B}">
+                          <a14:imgProps xmlns:a14="http://schemas.microsoft.com/office/drawing/2010/main">
+                            <a14:imgLayer r:embed="rId48">
+                              <a14:imgEffect>
+                                <a14:brightnessContrast bright="23000"/>
+                              </a14:imgEffect>
+                            </a14:imgLayer>
+                          </a14:imgProps>
+                        </a:ext>
+                        <a:ext uri="{28A0092B-C50C-407E-A947-70E740481C1C}">
+                          <a14:useLocalDpi xmlns:a14="http://schemas.microsoft.com/office/drawing/2010/main" val="0"/>
+                        </a:ext>
+                      </a:extLst>
+                    </a:blip>
+                    <a:srcRect/>
+                    <a:stretch>
+                      <a:fillRect/>
+                    </a:stretch>
+                  </pic:blipFill>
+                  <pic:spPr bwMode="auto">
+                    <a:xfrm>
+                      <a:off x="0" y="0"/>
+                      <a:ext cx="1040736" cy="1651462"/>
+                    </a:xfrm>
+                    <a:prstGeom prst="rect">
+                      <a:avLst/>
+                    </a:prstGeom>
+                    <a:noFill/>
+                    <a:ln>
+                      <a:noFill/>
+                    </a:ln>
+                  </pic:spPr>
+                </pic:pic>
+              </a:graphicData>
+            </a:graphic>
+          </wp:inline>
+        </w:drawing>
+      </w:r>
+      <w:r>
+        <w:t xml:space="preserve">      </w:t>
+      </w:r>
+      <w:r>
+        <w:rPr>
+          <w:noProof/>
+        </w:rPr>
+        <w:drawing>
+          <wp:inline distT="0" distB="0" distL="0" distR="0" wp14:anchorId="6B4D15D4" wp14:editId="074B63C0">
+            <wp:extent cx="1007904" cy="1599364"/>
+            <wp:effectExtent l="0" t="0" r="1905" b="1270"/>
+            <wp:docPr id="80" name="Picture 80"/>
+            <wp:cNvGraphicFramePr>
+              <a:graphicFrameLocks xmlns:a="http://schemas.openxmlformats.org/drawingml/2006/main" noChangeAspect="1"/>
+            </wp:cNvGraphicFramePr>
+            <a:graphic xmlns:a="http://schemas.openxmlformats.org/drawingml/2006/main">
+              <a:graphicData uri="http://schemas.openxmlformats.org/drawingml/2006/picture">
+                <pic:pic xmlns:pic="http://schemas.openxmlformats.org/drawingml/2006/picture">
+                  <pic:nvPicPr>
+                    <pic:cNvPr id="0" name="Picture 1"/>
+                    <pic:cNvPicPr>
+                      <a:picLocks noChangeAspect="1" noChangeArrowheads="1"/>
+                    </pic:cNvPicPr>
+                  </pic:nvPicPr>
+                  <pic:blipFill>
+                    <a:blip r:embed="rId47">
+                      <a:extLst>
+                        <a:ext uri="{BEBA8EAE-BF5A-486C-A8C5-ECC9F3942E4B}">
+                          <a14:imgProps xmlns:a14="http://schemas.microsoft.com/office/drawing/2010/main">
+                            <a14:imgLayer r:embed="rId48">
+                              <a14:imgEffect>
+                                <a14:brightnessContrast bright="23000"/>
+                              </a14:imgEffect>
+                            </a14:imgLayer>
+                          </a14:imgProps>
+                        </a:ext>
+                        <a:ext uri="{28A0092B-C50C-407E-A947-70E740481C1C}">
+                          <a14:useLocalDpi xmlns:a14="http://schemas.microsoft.com/office/drawing/2010/main" val="0"/>
+                        </a:ext>
+                      </a:extLst>
+                    </a:blip>
+                    <a:srcRect/>
+                    <a:stretch>
+                      <a:fillRect/>
+                    </a:stretch>
+                  </pic:blipFill>
+                  <pic:spPr bwMode="auto">
+                    <a:xfrm flipH="1">
+                      <a:off x="0" y="0"/>
+                      <a:ext cx="1040736" cy="1651462"/>
+                    </a:xfrm>
+                    <a:prstGeom prst="rect">
+                      <a:avLst/>
+                    </a:prstGeom>
+                    <a:noFill/>
+                    <a:ln>
+                      <a:noFill/>
+                    </a:ln>
+                  </pic:spPr>
+                </pic:pic>
+              </a:graphicData>
+            </a:graphic>
+          </wp:inline>
+        </w:drawing>
+      </w:r>
+    </w:p>
+    <w:p/>
+    <w:p/>
+    <w:p/>
+    <w:p>
+      <w:r>
+        <w:rPr>
+          <w:noProof/>
+        </w:rPr>
+        <w:drawing>
+          <wp:inline distT="0" distB="0" distL="0" distR="0" wp14:anchorId="771F8DF9" wp14:editId="10966E3D">
+            <wp:extent cx="1007904" cy="1599364"/>
+            <wp:effectExtent l="0" t="0" r="1905" b="1270"/>
+            <wp:docPr id="81" name="Picture 81"/>
+            <wp:cNvGraphicFramePr>
+              <a:graphicFrameLocks xmlns:a="http://schemas.openxmlformats.org/drawingml/2006/main" noChangeAspect="1"/>
+            </wp:cNvGraphicFramePr>
+            <a:graphic xmlns:a="http://schemas.openxmlformats.org/drawingml/2006/main">
+              <a:graphicData uri="http://schemas.openxmlformats.org/drawingml/2006/picture">
+                <pic:pic xmlns:pic="http://schemas.openxmlformats.org/drawingml/2006/picture">
+                  <pic:nvPicPr>
+                    <pic:cNvPr id="0" name="Picture 1"/>
+                    <pic:cNvPicPr>
+                      <a:picLocks noChangeAspect="1" noChangeArrowheads="1"/>
+                    </pic:cNvPicPr>
+                  </pic:nvPicPr>
+                  <pic:blipFill>
+                    <a:blip r:embed="rId47">
+                      <a:extLst>
+                        <a:ext uri="{BEBA8EAE-BF5A-486C-A8C5-ECC9F3942E4B}">
+                          <a14:imgProps xmlns:a14="http://schemas.microsoft.com/office/drawing/2010/main">
+                            <a14:imgLayer r:embed="rId48">
+                              <a14:imgEffect>
+                                <a14:brightnessContrast bright="23000"/>
+                              </a14:imgEffect>
+                            </a14:imgLayer>
+                          </a14:imgProps>
+                        </a:ext>
+                        <a:ext uri="{28A0092B-C50C-407E-A947-70E740481C1C}">
+                          <a14:useLocalDpi xmlns:a14="http://schemas.microsoft.com/office/drawing/2010/main" val="0"/>
+                        </a:ext>
+                      </a:extLst>
+                    </a:blip>
+                    <a:srcRect/>
+                    <a:stretch>
+                      <a:fillRect/>
+                    </a:stretch>
+                  </pic:blipFill>
+                  <pic:spPr bwMode="auto">
+                    <a:xfrm>
+                      <a:off x="0" y="0"/>
+                      <a:ext cx="1040736" cy="1651462"/>
+                    </a:xfrm>
+                    <a:prstGeom prst="rect">
+                      <a:avLst/>
+                    </a:prstGeom>
+                    <a:noFill/>
+                    <a:ln>
+                      <a:noFill/>
+                    </a:ln>
+                  </pic:spPr>
+                </pic:pic>
+              </a:graphicData>
+            </a:graphic>
+          </wp:inline>
+        </w:drawing>
+      </w:r>
+      <w:r>
+        <w:t xml:space="preserve">      </w:t>
+      </w:r>
+      <w:r>
+        <w:rPr>
+          <w:noProof/>
+        </w:rPr>
+        <w:drawing>
+          <wp:inline distT="0" distB="0" distL="0" distR="0" wp14:anchorId="760FD979" wp14:editId="5916E374">
+            <wp:extent cx="1007904" cy="1599364"/>
+            <wp:effectExtent l="0" t="0" r="1905" b="1270"/>
+            <wp:docPr id="82" name="Picture 82"/>
+            <wp:cNvGraphicFramePr>
+              <a:graphicFrameLocks xmlns:a="http://schemas.openxmlformats.org/drawingml/2006/main" noChangeAspect="1"/>
+            </wp:cNvGraphicFramePr>
+            <a:graphic xmlns:a="http://schemas.openxmlformats.org/drawingml/2006/main">
+              <a:graphicData uri="http://schemas.openxmlformats.org/drawingml/2006/picture">
+                <pic:pic xmlns:pic="http://schemas.openxmlformats.org/drawingml/2006/picture">
+                  <pic:nvPicPr>
+                    <pic:cNvPr id="0" name="Picture 1"/>
+                    <pic:cNvPicPr>
+                      <a:picLocks noChangeAspect="1" noChangeArrowheads="1"/>
+                    </pic:cNvPicPr>
+                  </pic:nvPicPr>
+                  <pic:blipFill>
+                    <a:blip r:embed="rId47">
+                      <a:extLst>
+                        <a:ext uri="{BEBA8EAE-BF5A-486C-A8C5-ECC9F3942E4B}">
+                          <a14:imgProps xmlns:a14="http://schemas.microsoft.com/office/drawing/2010/main">
+                            <a14:imgLayer r:embed="rId48">
+                              <a14:imgEffect>
+                                <a14:brightnessContrast bright="23000"/>
+                              </a14:imgEffect>
+                            </a14:imgLayer>
+                          </a14:imgProps>
+                        </a:ext>
+                        <a:ext uri="{28A0092B-C50C-407E-A947-70E740481C1C}">
+                          <a14:useLocalDpi xmlns:a14="http://schemas.microsoft.com/office/drawing/2010/main" val="0"/>
+                        </a:ext>
+                      </a:extLst>
+                    </a:blip>
+                    <a:srcRect/>
+                    <a:stretch>
+                      <a:fillRect/>
+                    </a:stretch>
+                  </pic:blipFill>
+                  <pic:spPr bwMode="auto">
+                    <a:xfrm flipH="1">
+                      <a:off x="0" y="0"/>
+                      <a:ext cx="1040736" cy="1651462"/>
+                    </a:xfrm>
+                    <a:prstGeom prst="rect">
+                      <a:avLst/>
+                    </a:prstGeom>
+                    <a:noFill/>
+                    <a:ln>
+                      <a:noFill/>
+                    </a:ln>
+                  </pic:spPr>
+                </pic:pic>
+              </a:graphicData>
+            </a:graphic>
+          </wp:inline>
+        </w:drawing>
+      </w:r>
+      <w:r>
+        <w:t xml:space="preserve">             </w:t>
+      </w:r>
+      <w:r>
+        <w:rPr>
+          <w:noProof/>
+        </w:rPr>
+        <w:drawing>
+          <wp:inline distT="0" distB="0" distL="0" distR="0" wp14:anchorId="2B4CE76C" wp14:editId="4056F0A1">
+            <wp:extent cx="1007904" cy="1599364"/>
+            <wp:effectExtent l="0" t="0" r="1905" b="1270"/>
+            <wp:docPr id="83" name="Picture 83"/>
+            <wp:cNvGraphicFramePr>
+              <a:graphicFrameLocks xmlns:a="http://schemas.openxmlformats.org/drawingml/2006/main" noChangeAspect="1"/>
+            </wp:cNvGraphicFramePr>
+            <a:graphic xmlns:a="http://schemas.openxmlformats.org/drawingml/2006/main">
+              <a:graphicData uri="http://schemas.openxmlformats.org/drawingml/2006/picture">
+                <pic:pic xmlns:pic="http://schemas.openxmlformats.org/drawingml/2006/picture">
+                  <pic:nvPicPr>
+                    <pic:cNvPr id="0" name="Picture 1"/>
+                    <pic:cNvPicPr>
+                      <a:picLocks noChangeAspect="1" noChangeArrowheads="1"/>
+                    </pic:cNvPicPr>
+                  </pic:nvPicPr>
+                  <pic:blipFill>
+                    <a:blip r:embed="rId47">
+                      <a:extLst>
+                        <a:ext uri="{BEBA8EAE-BF5A-486C-A8C5-ECC9F3942E4B}">
+                          <a14:imgProps xmlns:a14="http://schemas.microsoft.com/office/drawing/2010/main">
+                            <a14:imgLayer r:embed="rId48">
+                              <a14:imgEffect>
+                                <a14:brightnessContrast bright="23000"/>
+                              </a14:imgEffect>
+                            </a14:imgLayer>
+                          </a14:imgProps>
+                        </a:ext>
+                        <a:ext uri="{28A0092B-C50C-407E-A947-70E740481C1C}">
+                          <a14:useLocalDpi xmlns:a14="http://schemas.microsoft.com/office/drawing/2010/main" val="0"/>
+                        </a:ext>
+                      </a:extLst>
+                    </a:blip>
+                    <a:srcRect/>
+                    <a:stretch>
+                      <a:fillRect/>
+                    </a:stretch>
+                  </pic:blipFill>
+                  <pic:spPr bwMode="auto">
+                    <a:xfrm>
+                      <a:off x="0" y="0"/>
+                      <a:ext cx="1040736" cy="1651462"/>
+                    </a:xfrm>
+                    <a:prstGeom prst="rect">
+                      <a:avLst/>
+                    </a:prstGeom>
+                    <a:noFill/>
+                    <a:ln>
+                      <a:noFill/>
+                    </a:ln>
+                  </pic:spPr>
+                </pic:pic>
+              </a:graphicData>
+            </a:graphic>
+          </wp:inline>
+        </w:drawing>
+      </w:r>
+      <w:r>
+        <w:t xml:space="preserve">      </w:t>
+      </w:r>
+      <w:r>
+        <w:rPr>
+          <w:noProof/>
+        </w:rPr>
+        <w:drawing>
+          <wp:inline distT="0" distB="0" distL="0" distR="0" wp14:anchorId="625A1485" wp14:editId="34D22FD3">
+            <wp:extent cx="1007904" cy="1599364"/>
+            <wp:effectExtent l="0" t="0" r="1905" b="1270"/>
+            <wp:docPr id="84" name="Picture 84"/>
+            <wp:cNvGraphicFramePr>
+              <a:graphicFrameLocks xmlns:a="http://schemas.openxmlformats.org/drawingml/2006/main" noChangeAspect="1"/>
+            </wp:cNvGraphicFramePr>
+            <a:graphic xmlns:a="http://schemas.openxmlformats.org/drawingml/2006/main">
+              <a:graphicData uri="http://schemas.openxmlformats.org/drawingml/2006/picture">
+                <pic:pic xmlns:pic="http://schemas.openxmlformats.org/drawingml/2006/picture">
+                  <pic:nvPicPr>
+                    <pic:cNvPr id="0" name="Picture 1"/>
+                    <pic:cNvPicPr>
+                      <a:picLocks noChangeAspect="1" noChangeArrowheads="1"/>
+                    </pic:cNvPicPr>
+                  </pic:nvPicPr>
+                  <pic:blipFill>
+                    <a:blip r:embed="rId47">
+                      <a:extLst>
+                        <a:ext uri="{BEBA8EAE-BF5A-486C-A8C5-ECC9F3942E4B}">
+                          <a14:imgProps xmlns:a14="http://schemas.microsoft.com/office/drawing/2010/main">
+                            <a14:imgLayer r:embed="rId48">
+                              <a14:imgEffect>
+                                <a14:brightnessContrast bright="23000"/>
+                              </a14:imgEffect>
+                            </a14:imgLayer>
+                          </a14:imgProps>
+                        </a:ext>
+                        <a:ext uri="{28A0092B-C50C-407E-A947-70E740481C1C}">
+                          <a14:useLocalDpi xmlns:a14="http://schemas.microsoft.com/office/drawing/2010/main" val="0"/>
+                        </a:ext>
+                      </a:extLst>
+                    </a:blip>
+                    <a:srcRect/>
+                    <a:stretch>
+                      <a:fillRect/>
+                    </a:stretch>
+                  </pic:blipFill>
+                  <pic:spPr bwMode="auto">
+                    <a:xfrm flipH="1">
+                      <a:off x="0" y="0"/>
+                      <a:ext cx="1040736" cy="1651462"/>
+                    </a:xfrm>
+                    <a:prstGeom prst="rect">
+                      <a:avLst/>
+                    </a:prstGeom>
+                    <a:noFill/>
+                    <a:ln>
+                      <a:noFill/>
+                    </a:ln>
+                  </pic:spPr>
+                </pic:pic>
+              </a:graphicData>
+            </a:graphic>
+          </wp:inline>
+        </w:drawing>
+      </w:r>
+    </w:p>
+    <w:p/>
+    <w:p/>
+    <w:p>
+      <w:r>
+        <w:rPr>
+          <w:noProof/>
+        </w:rPr>
+        <w:drawing>
+          <wp:inline distT="0" distB="0" distL="0" distR="0" wp14:anchorId="6C984096" wp14:editId="27F2BA66">
+            <wp:extent cx="1037118" cy="1037118"/>
+            <wp:effectExtent l="0" t="0" r="0" b="0"/>
+            <wp:docPr id="88" name="Picture 88" descr="Image result for dnd goblin"/>
+            <wp:cNvGraphicFramePr>
+              <a:graphicFrameLocks xmlns:a="http://schemas.openxmlformats.org/drawingml/2006/main" noChangeAspect="1"/>
+            </wp:cNvGraphicFramePr>
+            <a:graphic xmlns:a="http://schemas.openxmlformats.org/drawingml/2006/main">
+              <a:graphicData uri="http://schemas.openxmlformats.org/drawingml/2006/picture">
+                <pic:pic xmlns:pic="http://schemas.openxmlformats.org/drawingml/2006/picture">
+                  <pic:nvPicPr>
+                    <pic:cNvPr id="0" name="Picture 5" descr="Image result for dnd goblin"/>
+                    <pic:cNvPicPr>
+                      <a:picLocks noChangeAspect="1" noChangeArrowheads="1"/>
+                    </pic:cNvPicPr>
+                  </pic:nvPicPr>
+                  <pic:blipFill>
+                    <a:blip r:embed="rId49" cstate="print">
+                      <a:extLst>
+                        <a:ext uri="{28A0092B-C50C-407E-A947-70E740481C1C}">
+                          <a14:useLocalDpi xmlns:a14="http://schemas.microsoft.com/office/drawing/2010/main" val="0"/>
+                        </a:ext>
+                      </a:extLst>
+                    </a:blip>
+                    <a:srcRect/>
+                    <a:stretch>
+                      <a:fillRect/>
+                    </a:stretch>
+                  </pic:blipFill>
+                  <pic:spPr bwMode="auto">
+                    <a:xfrm>
+                      <a:off x="0" y="0"/>
+                      <a:ext cx="1049000" cy="1049000"/>
+                    </a:xfrm>
+                    <a:prstGeom prst="rect">
+                      <a:avLst/>
+                    </a:prstGeom>
+                    <a:noFill/>
+                    <a:ln>
+                      <a:noFill/>
+                    </a:ln>
+                  </pic:spPr>
+                </pic:pic>
+              </a:graphicData>
+            </a:graphic>
+          </wp:inline>
+        </w:drawing>
+      </w:r>
+      <w:r>
+        <w:rPr>
+          <w:noProof/>
+        </w:rPr>
+        <w:drawing>
+          <wp:inline distT="0" distB="0" distL="0" distR="0" wp14:anchorId="0F504C0A" wp14:editId="25E590EE">
+            <wp:extent cx="1037118" cy="1037118"/>
+            <wp:effectExtent l="0" t="0" r="0" b="0"/>
+            <wp:docPr id="86" name="Picture 86" descr="Image result for dnd goblin"/>
+            <wp:cNvGraphicFramePr>
+              <a:graphicFrameLocks xmlns:a="http://schemas.openxmlformats.org/drawingml/2006/main" noChangeAspect="1"/>
+            </wp:cNvGraphicFramePr>
+            <a:graphic xmlns:a="http://schemas.openxmlformats.org/drawingml/2006/main">
+              <a:graphicData uri="http://schemas.openxmlformats.org/drawingml/2006/picture">
+                <pic:pic xmlns:pic="http://schemas.openxmlformats.org/drawingml/2006/picture">
+                  <pic:nvPicPr>
+                    <pic:cNvPr id="0" name="Picture 5" descr="Image result for dnd goblin"/>
+                    <pic:cNvPicPr>
+                      <a:picLocks noChangeAspect="1" noChangeArrowheads="1"/>
+                    </pic:cNvPicPr>
+                  </pic:nvPicPr>
+                  <pic:blipFill>
+                    <a:blip r:embed="rId49" cstate="print">
+                      <a:extLst>
+                        <a:ext uri="{28A0092B-C50C-407E-A947-70E740481C1C}">
+                          <a14:useLocalDpi xmlns:a14="http://schemas.microsoft.com/office/drawing/2010/main" val="0"/>
+                        </a:ext>
+                      </a:extLst>
+                    </a:blip>
+                    <a:srcRect/>
+                    <a:stretch>
+                      <a:fillRect/>
+                    </a:stretch>
+                  </pic:blipFill>
+                  <pic:spPr bwMode="auto">
+                    <a:xfrm flipH="1">
+                      <a:off x="0" y="0"/>
+                      <a:ext cx="1049000" cy="1049000"/>
+                    </a:xfrm>
+                    <a:prstGeom prst="rect">
+                      <a:avLst/>
+                    </a:prstGeom>
+                    <a:noFill/>
+                    <a:ln>
+                      <a:noFill/>
+                    </a:ln>
+                  </pic:spPr>
+                </pic:pic>
+              </a:graphicData>
+            </a:graphic>
+          </wp:inline>
+        </w:drawing>
+      </w:r>
+    </w:p>
+    <w:p/>
     <w:p/>
     <w:p/>
     <w:p/>
@@ -4769,41 +5399,454 @@
     <w:p/>
     <w:p>
       <w:r>
-        <w:t>Mummy</w:t>
+        <w:rPr>
+          <w:noProof/>
+        </w:rPr>
+        <w:lastRenderedPageBreak/>
+        <w:drawing>
+          <wp:inline distT="0" distB="0" distL="0" distR="0" wp14:anchorId="508A08A1" wp14:editId="5A79F01D">
+            <wp:extent cx="1146546" cy="1673769"/>
+            <wp:effectExtent l="0" t="0" r="0" b="3175"/>
+            <wp:docPr id="94" name="Picture 94" descr="Image result for male teifling"/>
+            <wp:cNvGraphicFramePr>
+              <a:graphicFrameLocks xmlns:a="http://schemas.openxmlformats.org/drawingml/2006/main" noChangeAspect="1"/>
+            </wp:cNvGraphicFramePr>
+            <a:graphic xmlns:a="http://schemas.openxmlformats.org/drawingml/2006/main">
+              <a:graphicData uri="http://schemas.openxmlformats.org/drawingml/2006/picture">
+                <pic:pic xmlns:pic="http://schemas.openxmlformats.org/drawingml/2006/picture">
+                  <pic:nvPicPr>
+                    <pic:cNvPr id="0" name="Picture 5" descr="Image result for male teifling"/>
+                    <pic:cNvPicPr>
+                      <a:picLocks noChangeAspect="1" noChangeArrowheads="1"/>
+                    </pic:cNvPicPr>
+                  </pic:nvPicPr>
+                  <pic:blipFill>
+                    <a:blip r:embed="rId50">
+                      <a:extLst>
+                        <a:ext uri="{28A0092B-C50C-407E-A947-70E740481C1C}">
+                          <a14:useLocalDpi xmlns:a14="http://schemas.microsoft.com/office/drawing/2010/main" val="0"/>
+                        </a:ext>
+                      </a:extLst>
+                    </a:blip>
+                    <a:srcRect/>
+                    <a:stretch>
+                      <a:fillRect/>
+                    </a:stretch>
+                  </pic:blipFill>
+                  <pic:spPr bwMode="auto">
+                    <a:xfrm>
+                      <a:off x="0" y="0"/>
+                      <a:ext cx="1170115" cy="1708176"/>
+                    </a:xfrm>
+                    <a:prstGeom prst="rect">
+                      <a:avLst/>
+                    </a:prstGeom>
+                    <a:noFill/>
+                    <a:ln>
+                      <a:noFill/>
+                    </a:ln>
+                  </pic:spPr>
+                </pic:pic>
+              </a:graphicData>
+            </a:graphic>
+          </wp:inline>
+        </w:drawing>
+      </w:r>
+      <w:r>
+        <w:t xml:space="preserve">         </w:t>
+      </w:r>
+      <w:bookmarkStart w:id="0" w:name="_GoBack"/>
+      <w:bookmarkEnd w:id="0"/>
+      <w:r>
+        <w:rPr>
+          <w:noProof/>
+        </w:rPr>
+        <w:drawing>
+          <wp:inline distT="0" distB="0" distL="0" distR="0" wp14:anchorId="653B46AF" wp14:editId="2D155EBA">
+            <wp:extent cx="1146546" cy="1673769"/>
+            <wp:effectExtent l="0" t="0" r="0" b="3175"/>
+            <wp:docPr id="93" name="Picture 93" descr="Image result for male teifling"/>
+            <wp:cNvGraphicFramePr>
+              <a:graphicFrameLocks xmlns:a="http://schemas.openxmlformats.org/drawingml/2006/main" noChangeAspect="1"/>
+            </wp:cNvGraphicFramePr>
+            <a:graphic xmlns:a="http://schemas.openxmlformats.org/drawingml/2006/main">
+              <a:graphicData uri="http://schemas.openxmlformats.org/drawingml/2006/picture">
+                <pic:pic xmlns:pic="http://schemas.openxmlformats.org/drawingml/2006/picture">
+                  <pic:nvPicPr>
+                    <pic:cNvPr id="0" name="Picture 5" descr="Image result for male teifling"/>
+                    <pic:cNvPicPr>
+                      <a:picLocks noChangeAspect="1" noChangeArrowheads="1"/>
+                    </pic:cNvPicPr>
+                  </pic:nvPicPr>
+                  <pic:blipFill>
+                    <a:blip r:embed="rId50">
+                      <a:extLst>
+                        <a:ext uri="{28A0092B-C50C-407E-A947-70E740481C1C}">
+                          <a14:useLocalDpi xmlns:a14="http://schemas.microsoft.com/office/drawing/2010/main" val="0"/>
+                        </a:ext>
+                      </a:extLst>
+                    </a:blip>
+                    <a:srcRect/>
+                    <a:stretch>
+                      <a:fillRect/>
+                    </a:stretch>
+                  </pic:blipFill>
+                  <pic:spPr bwMode="auto">
+                    <a:xfrm>
+                      <a:off x="0" y="0"/>
+                      <a:ext cx="1170115" cy="1708176"/>
+                    </a:xfrm>
+                    <a:prstGeom prst="rect">
+                      <a:avLst/>
+                    </a:prstGeom>
+                    <a:noFill/>
+                    <a:ln>
+                      <a:noFill/>
+                    </a:ln>
+                  </pic:spPr>
+                </pic:pic>
+              </a:graphicData>
+            </a:graphic>
+          </wp:inline>
+        </w:drawing>
+      </w:r>
+      <w:r>
+        <w:rPr>
+          <w:noProof/>
+        </w:rPr>
+        <w:drawing>
+          <wp:inline distT="0" distB="0" distL="0" distR="0" wp14:anchorId="53B9AA68" wp14:editId="0643F290">
+            <wp:extent cx="1683785" cy="2694389"/>
+            <wp:effectExtent l="0" t="0" r="0" b="0"/>
+            <wp:docPr id="87" name="Picture 87" descr="Image result for goliath 5e"/>
+            <wp:cNvGraphicFramePr>
+              <a:graphicFrameLocks xmlns:a="http://schemas.openxmlformats.org/drawingml/2006/main" noChangeAspect="1"/>
+            </wp:cNvGraphicFramePr>
+            <a:graphic xmlns:a="http://schemas.openxmlformats.org/drawingml/2006/main">
+              <a:graphicData uri="http://schemas.openxmlformats.org/drawingml/2006/picture">
+                <pic:pic xmlns:pic="http://schemas.openxmlformats.org/drawingml/2006/picture">
+                  <pic:nvPicPr>
+                    <pic:cNvPr id="0" name="Picture 9" descr="Image result for goliath 5e"/>
+                    <pic:cNvPicPr>
+                      <a:picLocks noChangeAspect="1" noChangeArrowheads="1"/>
+                    </pic:cNvPicPr>
+                  </pic:nvPicPr>
+                  <pic:blipFill>
+                    <a:blip r:embed="rId51" cstate="print">
+                      <a:extLst>
+                        <a:ext uri="{28A0092B-C50C-407E-A947-70E740481C1C}">
+                          <a14:useLocalDpi xmlns:a14="http://schemas.microsoft.com/office/drawing/2010/main" val="0"/>
+                        </a:ext>
+                      </a:extLst>
+                    </a:blip>
+                    <a:srcRect/>
+                    <a:stretch>
+                      <a:fillRect/>
+                    </a:stretch>
+                  </pic:blipFill>
+                  <pic:spPr bwMode="auto">
+                    <a:xfrm>
+                      <a:off x="0" y="0"/>
+                      <a:ext cx="1714751" cy="2743941"/>
+                    </a:xfrm>
+                    <a:prstGeom prst="rect">
+                      <a:avLst/>
+                    </a:prstGeom>
+                    <a:noFill/>
+                    <a:ln>
+                      <a:noFill/>
+                    </a:ln>
+                  </pic:spPr>
+                </pic:pic>
+              </a:graphicData>
+            </a:graphic>
+          </wp:inline>
+        </w:drawing>
+      </w:r>
+      <w:r>
+        <w:rPr>
+          <w:noProof/>
+        </w:rPr>
+        <w:drawing>
+          <wp:inline distT="0" distB="0" distL="0" distR="0" wp14:anchorId="3E74BC2C" wp14:editId="5457DA1F">
+            <wp:extent cx="1683785" cy="2694389"/>
+            <wp:effectExtent l="0" t="0" r="0" b="0"/>
+            <wp:docPr id="91" name="Picture 91" descr="Image result for goliath 5e"/>
+            <wp:cNvGraphicFramePr>
+              <a:graphicFrameLocks xmlns:a="http://schemas.openxmlformats.org/drawingml/2006/main" noChangeAspect="1"/>
+            </wp:cNvGraphicFramePr>
+            <a:graphic xmlns:a="http://schemas.openxmlformats.org/drawingml/2006/main">
+              <a:graphicData uri="http://schemas.openxmlformats.org/drawingml/2006/picture">
+                <pic:pic xmlns:pic="http://schemas.openxmlformats.org/drawingml/2006/picture">
+                  <pic:nvPicPr>
+                    <pic:cNvPr id="0" name="Picture 9" descr="Image result for goliath 5e"/>
+                    <pic:cNvPicPr>
+                      <a:picLocks noChangeAspect="1" noChangeArrowheads="1"/>
+                    </pic:cNvPicPr>
+                  </pic:nvPicPr>
+                  <pic:blipFill>
+                    <a:blip r:embed="rId51" cstate="print">
+                      <a:extLst>
+                        <a:ext uri="{28A0092B-C50C-407E-A947-70E740481C1C}">
+                          <a14:useLocalDpi xmlns:a14="http://schemas.microsoft.com/office/drawing/2010/main" val="0"/>
+                        </a:ext>
+                      </a:extLst>
+                    </a:blip>
+                    <a:srcRect/>
+                    <a:stretch>
+                      <a:fillRect/>
+                    </a:stretch>
+                  </pic:blipFill>
+                  <pic:spPr bwMode="auto">
+                    <a:xfrm flipH="1">
+                      <a:off x="0" y="0"/>
+                      <a:ext cx="1714751" cy="2743941"/>
+                    </a:xfrm>
+                    <a:prstGeom prst="rect">
+                      <a:avLst/>
+                    </a:prstGeom>
+                    <a:noFill/>
+                    <a:ln>
+                      <a:noFill/>
+                    </a:ln>
+                  </pic:spPr>
+                </pic:pic>
+              </a:graphicData>
+            </a:graphic>
+          </wp:inline>
+        </w:drawing>
       </w:r>
     </w:p>
+    <w:p/>
+    <w:p/>
     <w:p>
-      <w:proofErr w:type="spellStart"/>
-      <w:r>
-        <w:t>Nothic</w:t>
-      </w:r>
-      <w:proofErr w:type="spellEnd"/>
-    </w:p>
-    <w:p>
-      <w:proofErr w:type="spellStart"/>
-      <w:r>
-        <w:t>Orog</w:t>
-      </w:r>
-      <w:proofErr w:type="spellEnd"/>
-    </w:p>
-    <w:p>
-      <w:r>
-        <w:t>Maw demon</w:t>
-      </w:r>
-    </w:p>
-    <w:p>
-      <w:proofErr w:type="spellStart"/>
-      <w:r>
-        <w:t>Babau</w:t>
-      </w:r>
-      <w:proofErr w:type="spellEnd"/>
-    </w:p>
-    <w:p>
-      <w:proofErr w:type="spellStart"/>
-      <w:r>
-        <w:t>chitine</w:t>
-      </w:r>
-      <w:proofErr w:type="spellEnd"/>
+      <w:r>
+        <w:rPr>
+          <w:noProof/>
+        </w:rPr>
+        <w:drawing>
+          <wp:inline distT="0" distB="0" distL="0" distR="0" wp14:anchorId="5DB0EB28" wp14:editId="13CD4495">
+            <wp:extent cx="1358506" cy="1616075"/>
+            <wp:effectExtent l="0" t="0" r="0" b="0"/>
+            <wp:docPr id="76" name="Picture 76" descr="Image result for dragonborn sorcerer d&amp;d"/>
+            <wp:cNvGraphicFramePr>
+              <a:graphicFrameLocks xmlns:a="http://schemas.openxmlformats.org/drawingml/2006/main" noChangeAspect="1"/>
+            </wp:cNvGraphicFramePr>
+            <a:graphic xmlns:a="http://schemas.openxmlformats.org/drawingml/2006/main">
+              <a:graphicData uri="http://schemas.openxmlformats.org/drawingml/2006/picture">
+                <pic:pic xmlns:pic="http://schemas.openxmlformats.org/drawingml/2006/picture">
+                  <pic:nvPicPr>
+                    <pic:cNvPr id="0" name="Picture 1" descr="Image result for dragonborn sorcerer d&amp;d"/>
+                    <pic:cNvPicPr>
+                      <a:picLocks noChangeAspect="1" noChangeArrowheads="1"/>
+                    </pic:cNvPicPr>
+                  </pic:nvPicPr>
+                  <pic:blipFill>
+                    <a:blip r:embed="rId52" cstate="print">
+                      <a:extLst>
+                        <a:ext uri="{28A0092B-C50C-407E-A947-70E740481C1C}">
+                          <a14:useLocalDpi xmlns:a14="http://schemas.microsoft.com/office/drawing/2010/main" val="0"/>
+                        </a:ext>
+                      </a:extLst>
+                    </a:blip>
+                    <a:srcRect/>
+                    <a:stretch>
+                      <a:fillRect/>
+                    </a:stretch>
+                  </pic:blipFill>
+                  <pic:spPr bwMode="auto">
+                    <a:xfrm>
+                      <a:off x="0" y="0"/>
+                      <a:ext cx="1392841" cy="1656920"/>
+                    </a:xfrm>
+                    <a:prstGeom prst="rect">
+                      <a:avLst/>
+                    </a:prstGeom>
+                    <a:noFill/>
+                    <a:ln>
+                      <a:noFill/>
+                    </a:ln>
+                  </pic:spPr>
+                </pic:pic>
+              </a:graphicData>
+            </a:graphic>
+          </wp:inline>
+        </w:drawing>
+      </w:r>
+      <w:r>
+        <w:t xml:space="preserve">     </w:t>
+      </w:r>
+      <w:r>
+        <w:rPr>
+          <w:noProof/>
+        </w:rPr>
+        <w:drawing>
+          <wp:inline distT="0" distB="0" distL="0" distR="0" wp14:anchorId="5932E369" wp14:editId="2D31EF35">
+            <wp:extent cx="1358506" cy="1616075"/>
+            <wp:effectExtent l="0" t="0" r="0" b="0"/>
+            <wp:docPr id="90" name="Picture 90" descr="Image result for dragonborn sorcerer d&amp;d"/>
+            <wp:cNvGraphicFramePr>
+              <a:graphicFrameLocks xmlns:a="http://schemas.openxmlformats.org/drawingml/2006/main" noChangeAspect="1"/>
+            </wp:cNvGraphicFramePr>
+            <a:graphic xmlns:a="http://schemas.openxmlformats.org/drawingml/2006/main">
+              <a:graphicData uri="http://schemas.openxmlformats.org/drawingml/2006/picture">
+                <pic:pic xmlns:pic="http://schemas.openxmlformats.org/drawingml/2006/picture">
+                  <pic:nvPicPr>
+                    <pic:cNvPr id="0" name="Picture 1" descr="Image result for dragonborn sorcerer d&amp;d"/>
+                    <pic:cNvPicPr>
+                      <a:picLocks noChangeAspect="1" noChangeArrowheads="1"/>
+                    </pic:cNvPicPr>
+                  </pic:nvPicPr>
+                  <pic:blipFill>
+                    <a:blip r:embed="rId52" cstate="print">
+                      <a:extLst>
+                        <a:ext uri="{28A0092B-C50C-407E-A947-70E740481C1C}">
+                          <a14:useLocalDpi xmlns:a14="http://schemas.microsoft.com/office/drawing/2010/main" val="0"/>
+                        </a:ext>
+                      </a:extLst>
+                    </a:blip>
+                    <a:srcRect/>
+                    <a:stretch>
+                      <a:fillRect/>
+                    </a:stretch>
+                  </pic:blipFill>
+                  <pic:spPr bwMode="auto">
+                    <a:xfrm flipH="1">
+                      <a:off x="0" y="0"/>
+                      <a:ext cx="1392841" cy="1656920"/>
+                    </a:xfrm>
+                    <a:prstGeom prst="rect">
+                      <a:avLst/>
+                    </a:prstGeom>
+                    <a:noFill/>
+                    <a:ln>
+                      <a:noFill/>
+                    </a:ln>
+                  </pic:spPr>
+                </pic:pic>
+              </a:graphicData>
+            </a:graphic>
+          </wp:inline>
+        </w:drawing>
+      </w:r>
+      <w:r>
+        <w:rPr>
+          <w:noProof/>
+        </w:rPr>
+        <w:t xml:space="preserve">      </w:t>
+      </w:r>
+      <w:r>
+        <w:rPr>
+          <w:noProof/>
+        </w:rPr>
+        <w:drawing>
+          <wp:inline distT="0" distB="0" distL="0" distR="0" wp14:anchorId="37FBE39E" wp14:editId="5557F0D3">
+            <wp:extent cx="919897" cy="1249135"/>
+            <wp:effectExtent l="0" t="0" r="0" b="8255"/>
+            <wp:docPr id="92" name="Picture 92" descr="Image result for female dwarf dnd"/>
+            <wp:cNvGraphicFramePr>
+              <a:graphicFrameLocks xmlns:a="http://schemas.openxmlformats.org/drawingml/2006/main" noChangeAspect="1"/>
+            </wp:cNvGraphicFramePr>
+            <a:graphic xmlns:a="http://schemas.openxmlformats.org/drawingml/2006/main">
+              <a:graphicData uri="http://schemas.openxmlformats.org/drawingml/2006/picture">
+                <pic:pic xmlns:pic="http://schemas.openxmlformats.org/drawingml/2006/picture">
+                  <pic:nvPicPr>
+                    <pic:cNvPr id="0" name="Picture 3" descr="Image result for female dwarf dnd"/>
+                    <pic:cNvPicPr>
+                      <a:picLocks noChangeAspect="1" noChangeArrowheads="1"/>
+                    </pic:cNvPicPr>
+                  </pic:nvPicPr>
+                  <pic:blipFill>
+                    <a:blip r:embed="rId53" cstate="print">
+                      <a:extLst>
+                        <a:ext uri="{28A0092B-C50C-407E-A947-70E740481C1C}">
+                          <a14:useLocalDpi xmlns:a14="http://schemas.microsoft.com/office/drawing/2010/main" val="0"/>
+                        </a:ext>
+                      </a:extLst>
+                    </a:blip>
+                    <a:srcRect/>
+                    <a:stretch>
+                      <a:fillRect/>
+                    </a:stretch>
+                  </pic:blipFill>
+                  <pic:spPr bwMode="auto">
+                    <a:xfrm>
+                      <a:off x="0" y="0"/>
+                      <a:ext cx="938240" cy="1274044"/>
+                    </a:xfrm>
+                    <a:prstGeom prst="rect">
+                      <a:avLst/>
+                    </a:prstGeom>
+                    <a:noFill/>
+                    <a:ln>
+                      <a:noFill/>
+                    </a:ln>
+                  </pic:spPr>
+                </pic:pic>
+              </a:graphicData>
+            </a:graphic>
+          </wp:inline>
+        </w:drawing>
+      </w:r>
+      <w:r>
+        <w:rPr>
+          <w:noProof/>
+        </w:rPr>
+        <w:t xml:space="preserve">      </w:t>
+      </w:r>
+      <w:r>
+        <w:rPr>
+          <w:noProof/>
+        </w:rPr>
+        <w:drawing>
+          <wp:inline distT="0" distB="0" distL="0" distR="0" wp14:anchorId="62FF21C9" wp14:editId="2D39AD70">
+            <wp:extent cx="919897" cy="1249135"/>
+            <wp:effectExtent l="0" t="0" r="0" b="8255"/>
+            <wp:docPr id="77" name="Picture 77" descr="Image result for female dwarf dnd"/>
+            <wp:cNvGraphicFramePr>
+              <a:graphicFrameLocks xmlns:a="http://schemas.openxmlformats.org/drawingml/2006/main" noChangeAspect="1"/>
+            </wp:cNvGraphicFramePr>
+            <a:graphic xmlns:a="http://schemas.openxmlformats.org/drawingml/2006/main">
+              <a:graphicData uri="http://schemas.openxmlformats.org/drawingml/2006/picture">
+                <pic:pic xmlns:pic="http://schemas.openxmlformats.org/drawingml/2006/picture">
+                  <pic:nvPicPr>
+                    <pic:cNvPr id="0" name="Picture 3" descr="Image result for female dwarf dnd"/>
+                    <pic:cNvPicPr>
+                      <a:picLocks noChangeAspect="1" noChangeArrowheads="1"/>
+                    </pic:cNvPicPr>
+                  </pic:nvPicPr>
+                  <pic:blipFill>
+                    <a:blip r:embed="rId53" cstate="print">
+                      <a:extLst>
+                        <a:ext uri="{28A0092B-C50C-407E-A947-70E740481C1C}">
+                          <a14:useLocalDpi xmlns:a14="http://schemas.microsoft.com/office/drawing/2010/main" val="0"/>
+                        </a:ext>
+                      </a:extLst>
+                    </a:blip>
+                    <a:srcRect/>
+                    <a:stretch>
+                      <a:fillRect/>
+                    </a:stretch>
+                  </pic:blipFill>
+                  <pic:spPr bwMode="auto">
+                    <a:xfrm flipH="1">
+                      <a:off x="0" y="0"/>
+                      <a:ext cx="938240" cy="1274044"/>
+                    </a:xfrm>
+                    <a:prstGeom prst="rect">
+                      <a:avLst/>
+                    </a:prstGeom>
+                    <a:noFill/>
+                    <a:ln>
+                      <a:noFill/>
+                    </a:ln>
+                  </pic:spPr>
+                </pic:pic>
+              </a:graphicData>
+            </a:graphic>
+          </wp:inline>
+        </w:drawing>
+      </w:r>
     </w:p>
     <w:sectPr>
       <w:pgSz w:w="12240" w:h="15840"/>

</xml_diff>